<commit_message>
Bai tap tuan 1
</commit_message>
<xml_diff>
--- a/Tuan1/22646031_NguyenTrongNghia_Tuan01.docx
+++ b/Tuan1/22646031_NguyenTrongNghia_Tuan01.docx
@@ -1,10 +1,1030 @@
 
 <file path=word/document.xml><?xml version="1.0" encoding="utf-8"?>
-<w:document xmlns:wpc="http://schemas.microsoft.com/office/word/2010/wordprocessingCanvas" xmlns:mc="http://schemas.openxmlformats.org/markup-compatibility/2006" xmlns:o="urn:schemas-microsoft-com:office:office" xmlns:r="http://schemas.openxmlformats.org/officeDocument/2006/relationships" xmlns:m="http://schemas.openxmlformats.org/officeDocument/2006/math" xmlns:v="urn:schemas-microsoft-com:vml" xmlns:wp14="http://schemas.microsoft.com/office/word/2010/wordprocessingDrawing" xmlns:wp="http://schemas.openxmlformats.org/drawingml/2006/wordprocessingDrawing" xmlns:w10="urn:schemas-microsoft-com:office:word" xmlns:w="http://schemas.openxmlformats.org/wordprocessingml/2006/main" xmlns:w14="http://schemas.microsoft.com/office/word/2010/wordml" xmlns:w15="http://schemas.microsoft.com/office/word/2012/wordml" xmlns:wpg="http://schemas.microsoft.com/office/word/2010/wordprocessingGroup" xmlns:wpi="http://schemas.microsoft.com/office/word/2010/wordprocessingInk" xmlns:wne="http://schemas.microsoft.com/office/word/2006/wordml" xmlns:wps="http://schemas.microsoft.com/office/word/2010/wordprocessingShape" mc:Ignorable="w14 w15 wp14">
+<w:document xmlns:wpc="http://schemas.microsoft.com/office/word/2010/wordprocessingCanvas" xmlns:cx="http://schemas.microsoft.com/office/drawing/2014/chartex" xmlns:cx1="http://schemas.microsoft.com/office/drawing/2015/9/8/chartex" xmlns:cx2="http://schemas.microsoft.com/office/drawing/2015/10/21/chartex" xmlns:cx3="http://schemas.microsoft.com/office/drawing/2016/5/9/chartex" xmlns:cx4="http://schemas.microsoft.com/office/drawing/2016/5/10/chartex" xmlns:cx5="http://schemas.microsoft.com/office/drawing/2016/5/11/chartex" xmlns:cx6="http://schemas.microsoft.com/office/drawing/2016/5/12/chartex" xmlns:cx7="http://schemas.microsoft.com/office/drawing/2016/5/13/chartex" xmlns:cx8="http://schemas.microsoft.com/office/drawing/2016/5/14/chartex" xmlns:mc="http://schemas.openxmlformats.org/markup-compatibility/2006" xmlns:aink="http://schemas.microsoft.com/office/drawing/2016/ink" xmlns:am3d="http://schemas.microsoft.com/office/drawing/2017/model3d" xmlns:o="urn:schemas-microsoft-com:office:office" xmlns:oel="http://schemas.microsoft.com/office/2019/extlst" xmlns:r="http://schemas.openxmlformats.org/officeDocument/2006/relationships" xmlns:m="http://schemas.openxmlformats.org/officeDocument/2006/math" xmlns:v="urn:schemas-microsoft-com:vml" xmlns:wp14="http://schemas.microsoft.com/office/word/2010/wordprocessingDrawing" xmlns:wp="http://schemas.openxmlformats.org/drawingml/2006/wordprocessingDrawing" xmlns:w10="urn:schemas-microsoft-com:office:word" xmlns:w="http://schemas.openxmlformats.org/wordprocessingml/2006/main" xmlns:w14="http://schemas.microsoft.com/office/word/2010/wordml" xmlns:w15="http://schemas.microsoft.com/office/word/2012/wordml" xmlns:w16cex="http://schemas.microsoft.com/office/word/2018/wordml/cex" xmlns:w16cid="http://schemas.microsoft.com/office/word/2016/wordml/cid" xmlns:w16="http://schemas.microsoft.com/office/word/2018/wordml" xmlns:w16sdtdh="http://schemas.microsoft.com/office/word/2020/wordml/sdtdatahash" xmlns:w16se="http://schemas.microsoft.com/office/word/2015/wordml/symex" xmlns:wpg="http://schemas.microsoft.com/office/word/2010/wordprocessingGroup" xmlns:wpi="http://schemas.microsoft.com/office/word/2010/wordprocessingInk" xmlns:wne="http://schemas.microsoft.com/office/word/2006/wordml" xmlns:wps="http://schemas.microsoft.com/office/word/2010/wordprocessingShape" mc:Ignorable="w14 w15 w16se w16cid w16 w16cex w16sdtdh wp14">
   <w:body>
     <w:p>
-      <w:bookmarkStart w:id="0" w:name="_GoBack"/>
-      <w:bookmarkEnd w:id="0"/>
+      <w:pPr>
+        <w:rPr>
+          <w:rFonts w:ascii="Times New Roman" w:hAnsi="Times New Roman" w:cs="Times New Roman"/>
+          <w:sz w:val="26"/>
+          <w:szCs w:val="26"/>
+          <w:lang w:val="vi-VN"/>
+        </w:rPr>
+      </w:pPr>
+      <w:r>
+        <w:rPr>
+          <w:rFonts w:ascii="Times New Roman" w:hAnsi="Times New Roman" w:cs="Times New Roman"/>
+          <w:sz w:val="26"/>
+          <w:szCs w:val="26"/>
+        </w:rPr>
+        <w:t>Họ</w:t>
+      </w:r>
+      <w:r>
+        <w:rPr>
+          <w:rFonts w:ascii="Times New Roman" w:hAnsi="Times New Roman" w:cs="Times New Roman"/>
+          <w:sz w:val="26"/>
+          <w:szCs w:val="26"/>
+          <w:lang w:val="vi-VN"/>
+        </w:rPr>
+        <w:t xml:space="preserve"> và tên: Nguyễn Trọng Nghĩa</w:t>
+      </w:r>
+    </w:p>
+    <w:p>
+      <w:pPr>
+        <w:rPr>
+          <w:rFonts w:ascii="Times New Roman" w:hAnsi="Times New Roman" w:cs="Times New Roman"/>
+          <w:sz w:val="26"/>
+          <w:szCs w:val="26"/>
+          <w:lang w:val="vi-VN"/>
+        </w:rPr>
+      </w:pPr>
+      <w:r>
+        <w:rPr>
+          <w:rFonts w:ascii="Times New Roman" w:hAnsi="Times New Roman" w:cs="Times New Roman"/>
+          <w:sz w:val="26"/>
+          <w:szCs w:val="26"/>
+          <w:lang w:val="vi-VN"/>
+        </w:rPr>
+        <w:t>Mssv: 22646031</w:t>
+      </w:r>
+    </w:p>
+    <w:p>
+      <w:pPr>
+        <w:jc w:val="center"/>
+        <w:rPr>
+          <w:rFonts w:ascii="Times New Roman" w:hAnsi="Times New Roman" w:cs="Times New Roman"/>
+          <w:b/>
+          <w:bCs/>
+          <w:sz w:val="32"/>
+          <w:szCs w:val="32"/>
+          <w:lang w:val="vi-VN"/>
+        </w:rPr>
+      </w:pPr>
+      <w:r>
+        <w:rPr>
+          <w:rFonts w:ascii="Times New Roman" w:hAnsi="Times New Roman" w:cs="Times New Roman"/>
+          <w:b/>
+          <w:bCs/>
+          <w:sz w:val="32"/>
+          <w:szCs w:val="32"/>
+          <w:lang w:val="vi-VN"/>
+        </w:rPr>
+        <w:t>BÀI TẬP TUẦN 1</w:t>
+      </w:r>
+    </w:p>
+    <w:p>
+      <w:pPr>
+        <w:rPr>
+          <w:rFonts w:ascii="Times New Roman" w:hAnsi="Times New Roman" w:cs="Times New Roman"/>
+          <w:b/>
+          <w:bCs/>
+          <w:sz w:val="26"/>
+          <w:szCs w:val="26"/>
+          <w:lang w:val="vi-VN"/>
+        </w:rPr>
+      </w:pPr>
+      <w:r>
+        <w:rPr>
+          <w:rFonts w:ascii="Times New Roman" w:hAnsi="Times New Roman" w:cs="Times New Roman"/>
+          <w:b/>
+          <w:bCs/>
+          <w:sz w:val="26"/>
+          <w:szCs w:val="26"/>
+          <w:lang w:val="vi-VN"/>
+        </w:rPr>
+        <w:t>Bài 1:</w:t>
+      </w:r>
+      <w:r>
+        <w:rPr>
+          <w:rFonts w:ascii="Times New Roman" w:hAnsi="Times New Roman" w:cs="Times New Roman"/>
+          <w:b/>
+          <w:bCs/>
+          <w:sz w:val="26"/>
+          <w:szCs w:val="26"/>
+          <w:lang w:val="vi-VN"/>
+        </w:rPr>
+        <w:t xml:space="preserve"> </w:t>
+      </w:r>
+    </w:p>
+    <w:p>
+      <w:pPr>
+        <w:rPr>
+          <w:rFonts w:ascii="Times New Roman" w:hAnsi="Times New Roman" w:cs="Times New Roman"/>
+          <w:b/>
+          <w:bCs/>
+          <w:sz w:val="26"/>
+          <w:szCs w:val="26"/>
+          <w:lang w:val="vi-VN"/>
+        </w:rPr>
+      </w:pPr>
+      <w:r>
+        <w:rPr>
+          <w:rFonts w:ascii="Times New Roman" w:hAnsi="Times New Roman" w:cs="Times New Roman"/>
+          <w:b/>
+          <w:bCs/>
+          <w:sz w:val="26"/>
+          <w:szCs w:val="26"/>
+          <w:lang w:val="vi-VN"/>
+        </w:rPr>
+        <w:t>- Tạo 2 services: service 1 và service 2.</w:t>
+      </w:r>
+    </w:p>
+    <w:p>
+      <w:pPr>
+        <w:rPr>
+          <w:rFonts w:ascii="Times New Roman" w:hAnsi="Times New Roman" w:cs="Times New Roman"/>
+          <w:b/>
+          <w:bCs/>
+          <w:sz w:val="26"/>
+          <w:szCs w:val="26"/>
+          <w:lang w:val="vi-VN"/>
+        </w:rPr>
+      </w:pPr>
+      <w:r>
+        <w:rPr>
+          <w:rFonts w:ascii="Times New Roman" w:hAnsi="Times New Roman" w:cs="Times New Roman"/>
+          <w:b/>
+          <w:bCs/>
+          <w:sz w:val="26"/>
+          <w:szCs w:val="26"/>
+          <w:lang w:val="vi-VN"/>
+        </w:rPr>
+        <w:t>- Service 1 push event, Service 2 chờ nhận event để xử lý thông qua RabbitMQ</w:t>
+      </w:r>
+    </w:p>
+    <w:p>
+      <w:pPr>
+        <w:rPr>
+          <w:rFonts w:ascii="Times New Roman" w:hAnsi="Times New Roman" w:cs="Times New Roman"/>
+          <w:b/>
+          <w:bCs/>
+          <w:sz w:val="26"/>
+          <w:szCs w:val="26"/>
+          <w:lang w:val="vi-VN"/>
+        </w:rPr>
+      </w:pPr>
+    </w:p>
+    <w:p>
+      <w:pPr>
+        <w:ind w:firstLine="720"/>
+        <w:rPr>
+          <w:rFonts w:ascii="Times New Roman" w:hAnsi="Times New Roman" w:cs="Times New Roman"/>
+          <w:sz w:val="26"/>
+          <w:szCs w:val="26"/>
+          <w:lang w:val="vi-VN"/>
+        </w:rPr>
+      </w:pPr>
+      <w:r>
+        <w:rPr>
+          <w:rFonts w:ascii="Times New Roman" w:hAnsi="Times New Roman" w:cs="Times New Roman"/>
+          <w:sz w:val="26"/>
+          <w:szCs w:val="26"/>
+          <w:lang w:val="vi-VN"/>
+        </w:rPr>
+        <w:t xml:space="preserve">+ </w:t>
+      </w:r>
+      <w:r>
+        <w:rPr>
+          <w:rFonts w:ascii="Times New Roman" w:hAnsi="Times New Roman" w:cs="Times New Roman"/>
+          <w:sz w:val="26"/>
+          <w:szCs w:val="26"/>
+          <w:lang w:val="vi-VN"/>
+        </w:rPr>
+        <w:t>Service 1: Dùng để push event</w:t>
+      </w:r>
+    </w:p>
+    <w:p>
+      <w:pPr>
+        <w:rPr>
+          <w:rFonts w:ascii="Times New Roman" w:hAnsi="Times New Roman" w:cs="Times New Roman"/>
+          <w:b/>
+          <w:bCs/>
+          <w:sz w:val="26"/>
+          <w:szCs w:val="26"/>
+          <w:lang w:val="vi-VN"/>
+        </w:rPr>
+      </w:pPr>
+      <w:r>
+        <w:rPr>
+          <w:rFonts w:ascii="Times New Roman" w:hAnsi="Times New Roman" w:cs="Times New Roman"/>
+          <w:b/>
+          <w:bCs/>
+          <w:sz w:val="26"/>
+          <w:szCs w:val="26"/>
+          <w:lang w:val="vi-VN"/>
+        </w:rPr>
+        <w:drawing>
+          <wp:inline distT="0" distB="0" distL="0" distR="0" wp14:anchorId="1C404207" wp14:editId="5E4F2F06">
+            <wp:extent cx="5943600" cy="2489200"/>
+            <wp:effectExtent l="0" t="0" r="0" b="6350"/>
+            <wp:docPr id="1" name="Picture 1"/>
+            <wp:cNvGraphicFramePr>
+              <a:graphicFrameLocks xmlns:a="http://schemas.openxmlformats.org/drawingml/2006/main" noChangeAspect="1"/>
+            </wp:cNvGraphicFramePr>
+            <a:graphic xmlns:a="http://schemas.openxmlformats.org/drawingml/2006/main">
+              <a:graphicData uri="http://schemas.openxmlformats.org/drawingml/2006/picture">
+                <pic:pic xmlns:pic="http://schemas.openxmlformats.org/drawingml/2006/picture">
+                  <pic:nvPicPr>
+                    <pic:cNvPr id="1" name=""/>
+                    <pic:cNvPicPr/>
+                  </pic:nvPicPr>
+                  <pic:blipFill>
+                    <a:blip r:embed="rId5"/>
+                    <a:stretch>
+                      <a:fillRect/>
+                    </a:stretch>
+                  </pic:blipFill>
+                  <pic:spPr>
+                    <a:xfrm>
+                      <a:off x="0" y="0"/>
+                      <a:ext cx="5943600" cy="2489200"/>
+                    </a:xfrm>
+                    <a:prstGeom prst="rect">
+                      <a:avLst/>
+                    </a:prstGeom>
+                  </pic:spPr>
+                </pic:pic>
+              </a:graphicData>
+            </a:graphic>
+          </wp:inline>
+        </w:drawing>
+      </w:r>
+    </w:p>
+    <w:p>
+      <w:pPr>
+        <w:ind w:firstLine="720"/>
+        <w:rPr>
+          <w:rFonts w:ascii="Times New Roman" w:hAnsi="Times New Roman" w:cs="Times New Roman"/>
+          <w:sz w:val="26"/>
+          <w:szCs w:val="26"/>
+          <w:lang w:val="vi-VN"/>
+        </w:rPr>
+      </w:pPr>
+      <w:r>
+        <w:rPr>
+          <w:rFonts w:ascii="Times New Roman" w:hAnsi="Times New Roman" w:cs="Times New Roman"/>
+          <w:sz w:val="26"/>
+          <w:szCs w:val="26"/>
+          <w:lang w:val="vi-VN"/>
+        </w:rPr>
+        <w:t xml:space="preserve">+ </w:t>
+      </w:r>
+      <w:r>
+        <w:rPr>
+          <w:rFonts w:ascii="Times New Roman" w:hAnsi="Times New Roman" w:cs="Times New Roman"/>
+          <w:sz w:val="26"/>
+          <w:szCs w:val="26"/>
+          <w:lang w:val="vi-VN"/>
+        </w:rPr>
+        <w:t xml:space="preserve">Service </w:t>
+      </w:r>
+      <w:r>
+        <w:rPr>
+          <w:rFonts w:ascii="Times New Roman" w:hAnsi="Times New Roman" w:cs="Times New Roman"/>
+          <w:sz w:val="26"/>
+          <w:szCs w:val="26"/>
+          <w:lang w:val="vi-VN"/>
+        </w:rPr>
+        <w:t>2</w:t>
+      </w:r>
+      <w:r>
+        <w:rPr>
+          <w:rFonts w:ascii="Times New Roman" w:hAnsi="Times New Roman" w:cs="Times New Roman"/>
+          <w:sz w:val="26"/>
+          <w:szCs w:val="26"/>
+          <w:lang w:val="vi-VN"/>
+        </w:rPr>
+        <w:t xml:space="preserve">: Dùng để </w:t>
+      </w:r>
+      <w:r>
+        <w:rPr>
+          <w:rFonts w:ascii="Times New Roman" w:hAnsi="Times New Roman" w:cs="Times New Roman"/>
+          <w:sz w:val="26"/>
+          <w:szCs w:val="26"/>
+          <w:lang w:val="vi-VN"/>
+        </w:rPr>
+        <w:t xml:space="preserve">nhận </w:t>
+      </w:r>
+      <w:r>
+        <w:rPr>
+          <w:rFonts w:ascii="Times New Roman" w:hAnsi="Times New Roman" w:cs="Times New Roman"/>
+          <w:sz w:val="26"/>
+          <w:szCs w:val="26"/>
+          <w:lang w:val="vi-VN"/>
+        </w:rPr>
+        <w:t>event</w:t>
+      </w:r>
+    </w:p>
+    <w:p>
+      <w:pPr>
+        <w:rPr>
+          <w:rFonts w:ascii="Times New Roman" w:hAnsi="Times New Roman" w:cs="Times New Roman"/>
+          <w:sz w:val="26"/>
+          <w:szCs w:val="26"/>
+          <w:lang w:val="vi-VN"/>
+        </w:rPr>
+      </w:pPr>
+      <w:r>
+        <w:rPr>
+          <w:rFonts w:ascii="Times New Roman" w:hAnsi="Times New Roman" w:cs="Times New Roman"/>
+          <w:sz w:val="26"/>
+          <w:szCs w:val="26"/>
+          <w:lang w:val="vi-VN"/>
+        </w:rPr>
+        <w:lastRenderedPageBreak/>
+        <w:drawing>
+          <wp:inline distT="0" distB="0" distL="0" distR="0" wp14:anchorId="73DD8D89" wp14:editId="1025741D">
+            <wp:extent cx="5943600" cy="2994660"/>
+            <wp:effectExtent l="0" t="0" r="0" b="0"/>
+            <wp:docPr id="2" name="Picture 2"/>
+            <wp:cNvGraphicFramePr>
+              <a:graphicFrameLocks xmlns:a="http://schemas.openxmlformats.org/drawingml/2006/main" noChangeAspect="1"/>
+            </wp:cNvGraphicFramePr>
+            <a:graphic xmlns:a="http://schemas.openxmlformats.org/drawingml/2006/main">
+              <a:graphicData uri="http://schemas.openxmlformats.org/drawingml/2006/picture">
+                <pic:pic xmlns:pic="http://schemas.openxmlformats.org/drawingml/2006/picture">
+                  <pic:nvPicPr>
+                    <pic:cNvPr id="1" name=""/>
+                    <pic:cNvPicPr/>
+                  </pic:nvPicPr>
+                  <pic:blipFill>
+                    <a:blip r:embed="rId6"/>
+                    <a:stretch>
+                      <a:fillRect/>
+                    </a:stretch>
+                  </pic:blipFill>
+                  <pic:spPr>
+                    <a:xfrm>
+                      <a:off x="0" y="0"/>
+                      <a:ext cx="5943600" cy="2994660"/>
+                    </a:xfrm>
+                    <a:prstGeom prst="rect">
+                      <a:avLst/>
+                    </a:prstGeom>
+                  </pic:spPr>
+                </pic:pic>
+              </a:graphicData>
+            </a:graphic>
+          </wp:inline>
+        </w:drawing>
+      </w:r>
+    </w:p>
+    <w:p>
+      <w:pPr>
+        <w:rPr>
+          <w:rFonts w:ascii="Times New Roman" w:hAnsi="Times New Roman" w:cs="Times New Roman"/>
+          <w:sz w:val="26"/>
+          <w:szCs w:val="26"/>
+          <w:lang w:val="vi-VN"/>
+        </w:rPr>
+      </w:pPr>
+    </w:p>
+    <w:p>
+      <w:pPr>
+        <w:rPr>
+          <w:rFonts w:ascii="Times New Roman" w:hAnsi="Times New Roman" w:cs="Times New Roman"/>
+          <w:sz w:val="26"/>
+          <w:szCs w:val="26"/>
+          <w:lang w:val="vi-VN"/>
+        </w:rPr>
+      </w:pPr>
+      <w:r>
+        <w:rPr>
+          <w:rFonts w:ascii="Times New Roman" w:hAnsi="Times New Roman" w:cs="Times New Roman"/>
+          <w:sz w:val="26"/>
+          <w:szCs w:val="26"/>
+          <w:lang w:val="vi-VN"/>
+        </w:rPr>
+        <w:tab/>
+        <w:t>+ Tạo file docker compose để chạy các services:</w:t>
+      </w:r>
+    </w:p>
+    <w:p>
+      <w:pPr>
+        <w:rPr>
+          <w:rFonts w:ascii="Times New Roman" w:hAnsi="Times New Roman" w:cs="Times New Roman"/>
+          <w:sz w:val="26"/>
+          <w:szCs w:val="26"/>
+          <w:lang w:val="vi-VN"/>
+        </w:rPr>
+      </w:pPr>
+      <w:r>
+        <w:rPr>
+          <w:rFonts w:ascii="Times New Roman" w:hAnsi="Times New Roman" w:cs="Times New Roman"/>
+          <w:sz w:val="26"/>
+          <w:szCs w:val="26"/>
+          <w:lang w:val="vi-VN"/>
+        </w:rPr>
+        <w:drawing>
+          <wp:inline distT="0" distB="0" distL="0" distR="0" wp14:anchorId="5E748F1A" wp14:editId="367EBB07">
+            <wp:extent cx="5943600" cy="3239135"/>
+            <wp:effectExtent l="0" t="0" r="0" b="0"/>
+            <wp:docPr id="3" name="Picture 3"/>
+            <wp:cNvGraphicFramePr>
+              <a:graphicFrameLocks xmlns:a="http://schemas.openxmlformats.org/drawingml/2006/main" noChangeAspect="1"/>
+            </wp:cNvGraphicFramePr>
+            <a:graphic xmlns:a="http://schemas.openxmlformats.org/drawingml/2006/main">
+              <a:graphicData uri="http://schemas.openxmlformats.org/drawingml/2006/picture">
+                <pic:pic xmlns:pic="http://schemas.openxmlformats.org/drawingml/2006/picture">
+                  <pic:nvPicPr>
+                    <pic:cNvPr id="1" name=""/>
+                    <pic:cNvPicPr/>
+                  </pic:nvPicPr>
+                  <pic:blipFill>
+                    <a:blip r:embed="rId7"/>
+                    <a:stretch>
+                      <a:fillRect/>
+                    </a:stretch>
+                  </pic:blipFill>
+                  <pic:spPr>
+                    <a:xfrm>
+                      <a:off x="0" y="0"/>
+                      <a:ext cx="5943600" cy="3239135"/>
+                    </a:xfrm>
+                    <a:prstGeom prst="rect">
+                      <a:avLst/>
+                    </a:prstGeom>
+                  </pic:spPr>
+                </pic:pic>
+              </a:graphicData>
+            </a:graphic>
+          </wp:inline>
+        </w:drawing>
+      </w:r>
+    </w:p>
+    <w:p>
+      <w:pPr>
+        <w:rPr>
+          <w:rFonts w:ascii="Times New Roman" w:hAnsi="Times New Roman" w:cs="Times New Roman"/>
+          <w:sz w:val="26"/>
+          <w:szCs w:val="26"/>
+          <w:lang w:val="vi-VN"/>
+        </w:rPr>
+      </w:pPr>
+    </w:p>
+    <w:p>
+      <w:pPr>
+        <w:rPr>
+          <w:rFonts w:ascii="Times New Roman" w:hAnsi="Times New Roman" w:cs="Times New Roman"/>
+          <w:sz w:val="26"/>
+          <w:szCs w:val="26"/>
+          <w:lang w:val="vi-VN"/>
+        </w:rPr>
+      </w:pPr>
+      <w:r>
+        <w:rPr>
+          <w:rFonts w:ascii="Times New Roman" w:hAnsi="Times New Roman" w:cs="Times New Roman"/>
+          <w:sz w:val="26"/>
+          <w:szCs w:val="26"/>
+          <w:lang w:val="vi-VN"/>
+        </w:rPr>
+        <w:t xml:space="preserve">+ Gửi message qua api </w:t>
+      </w:r>
+    </w:p>
+    <w:p>
+      <w:pPr>
+        <w:rPr>
+          <w:rFonts w:ascii="Times New Roman" w:hAnsi="Times New Roman" w:cs="Times New Roman"/>
+          <w:sz w:val="26"/>
+          <w:szCs w:val="26"/>
+          <w:lang w:val="vi-VN"/>
+        </w:rPr>
+      </w:pPr>
+      <w:r>
+        <w:rPr>
+          <w:rFonts w:ascii="Times New Roman" w:hAnsi="Times New Roman" w:cs="Times New Roman"/>
+          <w:sz w:val="26"/>
+          <w:szCs w:val="26"/>
+          <w:lang w:val="vi-VN"/>
+        </w:rPr>
+        <w:lastRenderedPageBreak/>
+        <w:drawing>
+          <wp:inline distT="0" distB="0" distL="0" distR="0" wp14:anchorId="469B8ABB" wp14:editId="605C2365">
+            <wp:extent cx="5943600" cy="3125470"/>
+            <wp:effectExtent l="0" t="0" r="0" b="0"/>
+            <wp:docPr id="4" name="Picture 4"/>
+            <wp:cNvGraphicFramePr>
+              <a:graphicFrameLocks xmlns:a="http://schemas.openxmlformats.org/drawingml/2006/main" noChangeAspect="1"/>
+            </wp:cNvGraphicFramePr>
+            <a:graphic xmlns:a="http://schemas.openxmlformats.org/drawingml/2006/main">
+              <a:graphicData uri="http://schemas.openxmlformats.org/drawingml/2006/picture">
+                <pic:pic xmlns:pic="http://schemas.openxmlformats.org/drawingml/2006/picture">
+                  <pic:nvPicPr>
+                    <pic:cNvPr id="1" name=""/>
+                    <pic:cNvPicPr/>
+                  </pic:nvPicPr>
+                  <pic:blipFill>
+                    <a:blip r:embed="rId8"/>
+                    <a:stretch>
+                      <a:fillRect/>
+                    </a:stretch>
+                  </pic:blipFill>
+                  <pic:spPr>
+                    <a:xfrm>
+                      <a:off x="0" y="0"/>
+                      <a:ext cx="5943600" cy="3125470"/>
+                    </a:xfrm>
+                    <a:prstGeom prst="rect">
+                      <a:avLst/>
+                    </a:prstGeom>
+                  </pic:spPr>
+                </pic:pic>
+              </a:graphicData>
+            </a:graphic>
+          </wp:inline>
+        </w:drawing>
+      </w:r>
+    </w:p>
+    <w:p>
+      <w:pPr>
+        <w:rPr>
+          <w:rFonts w:ascii="Times New Roman" w:hAnsi="Times New Roman" w:cs="Times New Roman"/>
+          <w:sz w:val="26"/>
+          <w:szCs w:val="26"/>
+          <w:lang w:val="vi-VN"/>
+        </w:rPr>
+      </w:pPr>
+    </w:p>
+    <w:p>
+      <w:pPr>
+        <w:rPr>
+          <w:rFonts w:ascii="Times New Roman" w:hAnsi="Times New Roman" w:cs="Times New Roman"/>
+          <w:sz w:val="26"/>
+          <w:szCs w:val="26"/>
+          <w:lang w:val="vi-VN"/>
+        </w:rPr>
+      </w:pPr>
+      <w:r>
+        <w:rPr>
+          <w:rFonts w:ascii="Times New Roman" w:hAnsi="Times New Roman" w:cs="Times New Roman"/>
+          <w:sz w:val="26"/>
+          <w:szCs w:val="26"/>
+          <w:lang w:val="vi-VN"/>
+        </w:rPr>
+        <w:t>+ Consumer xử lí thông tin</w:t>
+      </w:r>
+    </w:p>
+    <w:p>
+      <w:pPr>
+        <w:rPr>
+          <w:rFonts w:ascii="Times New Roman" w:hAnsi="Times New Roman" w:cs="Times New Roman"/>
+          <w:sz w:val="26"/>
+          <w:szCs w:val="26"/>
+          <w:lang w:val="vi-VN"/>
+        </w:rPr>
+      </w:pPr>
+      <w:r>
+        <w:rPr>
+          <w:rFonts w:ascii="Times New Roman" w:hAnsi="Times New Roman" w:cs="Times New Roman"/>
+          <w:sz w:val="26"/>
+          <w:szCs w:val="26"/>
+          <w:lang w:val="vi-VN"/>
+        </w:rPr>
+        <w:drawing>
+          <wp:inline distT="0" distB="0" distL="0" distR="0" wp14:anchorId="7277462A" wp14:editId="5B08AF31">
+            <wp:extent cx="5943600" cy="1214120"/>
+            <wp:effectExtent l="0" t="0" r="0" b="5080"/>
+            <wp:docPr id="5" name="Picture 5"/>
+            <wp:cNvGraphicFramePr>
+              <a:graphicFrameLocks xmlns:a="http://schemas.openxmlformats.org/drawingml/2006/main" noChangeAspect="1"/>
+            </wp:cNvGraphicFramePr>
+            <a:graphic xmlns:a="http://schemas.openxmlformats.org/drawingml/2006/main">
+              <a:graphicData uri="http://schemas.openxmlformats.org/drawingml/2006/picture">
+                <pic:pic xmlns:pic="http://schemas.openxmlformats.org/drawingml/2006/picture">
+                  <pic:nvPicPr>
+                    <pic:cNvPr id="1" name=""/>
+                    <pic:cNvPicPr/>
+                  </pic:nvPicPr>
+                  <pic:blipFill>
+                    <a:blip r:embed="rId9"/>
+                    <a:stretch>
+                      <a:fillRect/>
+                    </a:stretch>
+                  </pic:blipFill>
+                  <pic:spPr>
+                    <a:xfrm>
+                      <a:off x="0" y="0"/>
+                      <a:ext cx="5943600" cy="1214120"/>
+                    </a:xfrm>
+                    <a:prstGeom prst="rect">
+                      <a:avLst/>
+                    </a:prstGeom>
+                  </pic:spPr>
+                </pic:pic>
+              </a:graphicData>
+            </a:graphic>
+          </wp:inline>
+        </w:drawing>
+      </w:r>
+    </w:p>
+    <w:p>
+      <w:pPr>
+        <w:rPr>
+          <w:rFonts w:ascii="Times New Roman" w:hAnsi="Times New Roman" w:cs="Times New Roman"/>
+          <w:sz w:val="26"/>
+          <w:szCs w:val="26"/>
+          <w:lang w:val="vi-VN"/>
+        </w:rPr>
+      </w:pPr>
+    </w:p>
+    <w:p>
+      <w:pPr>
+        <w:rPr>
+          <w:rFonts w:ascii="Times New Roman" w:hAnsi="Times New Roman" w:cs="Times New Roman"/>
+          <w:sz w:val="26"/>
+          <w:szCs w:val="26"/>
+          <w:lang w:val="vi-VN"/>
+        </w:rPr>
+      </w:pPr>
+    </w:p>
+    <w:p>
+      <w:pPr>
+        <w:rPr>
+          <w:rFonts w:ascii="Times New Roman" w:hAnsi="Times New Roman" w:cs="Times New Roman"/>
+          <w:sz w:val="26"/>
+          <w:szCs w:val="26"/>
+          <w:lang w:val="vi-VN"/>
+        </w:rPr>
+      </w:pPr>
+    </w:p>
+    <w:p>
+      <w:pPr>
+        <w:rPr>
+          <w:rFonts w:ascii="Times New Roman" w:hAnsi="Times New Roman" w:cs="Times New Roman"/>
+          <w:b/>
+          <w:bCs/>
+          <w:sz w:val="26"/>
+          <w:szCs w:val="26"/>
+          <w:lang w:val="vi-VN"/>
+        </w:rPr>
+      </w:pPr>
+      <w:r>
+        <w:rPr>
+          <w:rFonts w:ascii="Times New Roman" w:hAnsi="Times New Roman" w:cs="Times New Roman"/>
+          <w:b/>
+          <w:bCs/>
+          <w:sz w:val="26"/>
+          <w:szCs w:val="26"/>
+          <w:lang w:val="vi-VN"/>
+        </w:rPr>
+        <w:t>Bài 2:</w:t>
+      </w:r>
+      <w:r>
+        <w:rPr>
+          <w:rFonts w:ascii="Times New Roman" w:hAnsi="Times New Roman" w:cs="Times New Roman"/>
+          <w:b/>
+          <w:bCs/>
+          <w:sz w:val="26"/>
+          <w:szCs w:val="26"/>
+          <w:lang w:val="vi-VN"/>
+        </w:rPr>
+        <w:t xml:space="preserve"> Triển khai jwt với thuật toán rsa</w:t>
+      </w:r>
+    </w:p>
+    <w:p>
+      <w:pPr>
+        <w:rPr>
+          <w:rFonts w:ascii="Times New Roman" w:hAnsi="Times New Roman" w:cs="Times New Roman"/>
+          <w:sz w:val="26"/>
+          <w:szCs w:val="26"/>
+          <w:lang w:val="vi-VN"/>
+        </w:rPr>
+      </w:pPr>
+      <w:r>
+        <w:rPr>
+          <w:rFonts w:ascii="Times New Roman" w:hAnsi="Times New Roman" w:cs="Times New Roman"/>
+          <w:b/>
+          <w:bCs/>
+          <w:sz w:val="26"/>
+          <w:szCs w:val="26"/>
+          <w:lang w:val="vi-VN"/>
+        </w:rPr>
+        <w:t xml:space="preserve">+ </w:t>
+      </w:r>
+      <w:r>
+        <w:rPr>
+          <w:rFonts w:ascii="Times New Roman" w:hAnsi="Times New Roman" w:cs="Times New Roman"/>
+          <w:sz w:val="26"/>
+          <w:szCs w:val="26"/>
+          <w:lang w:val="vi-VN"/>
+        </w:rPr>
+        <w:t>Build server với api login khi đăng nhập thì tạo token trả về cho client</w:t>
+      </w:r>
+    </w:p>
+    <w:p>
+      <w:pPr>
+        <w:rPr>
+          <w:rFonts w:ascii="Times New Roman" w:hAnsi="Times New Roman" w:cs="Times New Roman"/>
+          <w:sz w:val="26"/>
+          <w:szCs w:val="26"/>
+          <w:lang w:val="vi-VN"/>
+        </w:rPr>
+      </w:pPr>
+      <w:r>
+        <w:rPr>
+          <w:rFonts w:ascii="Times New Roman" w:hAnsi="Times New Roman" w:cs="Times New Roman"/>
+          <w:sz w:val="26"/>
+          <w:szCs w:val="26"/>
+          <w:lang w:val="vi-VN"/>
+        </w:rPr>
+        <w:lastRenderedPageBreak/>
+        <w:drawing>
+          <wp:inline distT="0" distB="0" distL="0" distR="0" wp14:anchorId="0C615C12" wp14:editId="10E8B752">
+            <wp:extent cx="5943600" cy="3808730"/>
+            <wp:effectExtent l="0" t="0" r="0" b="1270"/>
+            <wp:docPr id="6" name="Picture 6"/>
+            <wp:cNvGraphicFramePr>
+              <a:graphicFrameLocks xmlns:a="http://schemas.openxmlformats.org/drawingml/2006/main" noChangeAspect="1"/>
+            </wp:cNvGraphicFramePr>
+            <a:graphic xmlns:a="http://schemas.openxmlformats.org/drawingml/2006/main">
+              <a:graphicData uri="http://schemas.openxmlformats.org/drawingml/2006/picture">
+                <pic:pic xmlns:pic="http://schemas.openxmlformats.org/drawingml/2006/picture">
+                  <pic:nvPicPr>
+                    <pic:cNvPr id="1" name=""/>
+                    <pic:cNvPicPr/>
+                  </pic:nvPicPr>
+                  <pic:blipFill>
+                    <a:blip r:embed="rId10"/>
+                    <a:stretch>
+                      <a:fillRect/>
+                    </a:stretch>
+                  </pic:blipFill>
+                  <pic:spPr>
+                    <a:xfrm>
+                      <a:off x="0" y="0"/>
+                      <a:ext cx="5943600" cy="3808730"/>
+                    </a:xfrm>
+                    <a:prstGeom prst="rect">
+                      <a:avLst/>
+                    </a:prstGeom>
+                  </pic:spPr>
+                </pic:pic>
+              </a:graphicData>
+            </a:graphic>
+          </wp:inline>
+        </w:drawing>
+      </w:r>
+    </w:p>
+    <w:p>
+      <w:pPr>
+        <w:rPr>
+          <w:rFonts w:ascii="Times New Roman" w:hAnsi="Times New Roman" w:cs="Times New Roman"/>
+          <w:sz w:val="26"/>
+          <w:szCs w:val="26"/>
+          <w:lang w:val="vi-VN"/>
+        </w:rPr>
+      </w:pPr>
+    </w:p>
+    <w:p>
+      <w:pPr>
+        <w:rPr>
+          <w:rFonts w:ascii="Times New Roman" w:hAnsi="Times New Roman" w:cs="Times New Roman"/>
+          <w:sz w:val="26"/>
+          <w:szCs w:val="26"/>
+          <w:lang w:val="vi-VN"/>
+        </w:rPr>
+      </w:pPr>
+      <w:r>
+        <w:rPr>
+          <w:rFonts w:ascii="Times New Roman" w:hAnsi="Times New Roman" w:cs="Times New Roman"/>
+          <w:sz w:val="26"/>
+          <w:szCs w:val="26"/>
+          <w:lang w:val="vi-VN"/>
+        </w:rPr>
+        <w:t xml:space="preserve">Tạo token : </w:t>
+      </w:r>
+    </w:p>
+    <w:p>
+      <w:pPr>
+        <w:rPr>
+          <w:rFonts w:ascii="Times New Roman" w:hAnsi="Times New Roman" w:cs="Times New Roman"/>
+          <w:sz w:val="26"/>
+          <w:szCs w:val="26"/>
+          <w:lang w:val="vi-VN"/>
+        </w:rPr>
+      </w:pPr>
+      <w:r>
+        <w:rPr>
+          <w:rFonts w:ascii="Times New Roman" w:hAnsi="Times New Roman" w:cs="Times New Roman"/>
+          <w:sz w:val="26"/>
+          <w:szCs w:val="26"/>
+          <w:lang w:val="vi-VN"/>
+        </w:rPr>
+        <w:drawing>
+          <wp:inline distT="0" distB="0" distL="0" distR="0" wp14:anchorId="04A02679" wp14:editId="683C3B67">
+            <wp:extent cx="5943600" cy="2297430"/>
+            <wp:effectExtent l="0" t="0" r="0" b="7620"/>
+            <wp:docPr id="8" name="Picture 8"/>
+            <wp:cNvGraphicFramePr>
+              <a:graphicFrameLocks xmlns:a="http://schemas.openxmlformats.org/drawingml/2006/main" noChangeAspect="1"/>
+            </wp:cNvGraphicFramePr>
+            <a:graphic xmlns:a="http://schemas.openxmlformats.org/drawingml/2006/main">
+              <a:graphicData uri="http://schemas.openxmlformats.org/drawingml/2006/picture">
+                <pic:pic xmlns:pic="http://schemas.openxmlformats.org/drawingml/2006/picture">
+                  <pic:nvPicPr>
+                    <pic:cNvPr id="1" name=""/>
+                    <pic:cNvPicPr/>
+                  </pic:nvPicPr>
+                  <pic:blipFill>
+                    <a:blip r:embed="rId11"/>
+                    <a:stretch>
+                      <a:fillRect/>
+                    </a:stretch>
+                  </pic:blipFill>
+                  <pic:spPr>
+                    <a:xfrm>
+                      <a:off x="0" y="0"/>
+                      <a:ext cx="5943600" cy="2297430"/>
+                    </a:xfrm>
+                    <a:prstGeom prst="rect">
+                      <a:avLst/>
+                    </a:prstGeom>
+                  </pic:spPr>
+                </pic:pic>
+              </a:graphicData>
+            </a:graphic>
+          </wp:inline>
+        </w:drawing>
+      </w:r>
+    </w:p>
+    <w:p>
+      <w:pPr>
+        <w:rPr>
+          <w:rFonts w:ascii="Times New Roman" w:hAnsi="Times New Roman" w:cs="Times New Roman"/>
+          <w:sz w:val="26"/>
+          <w:szCs w:val="26"/>
+          <w:lang w:val="vi-VN"/>
+        </w:rPr>
+      </w:pPr>
+    </w:p>
+    <w:p>
+      <w:pPr>
+        <w:rPr>
+          <w:rFonts w:ascii="Times New Roman" w:hAnsi="Times New Roman" w:cs="Times New Roman"/>
+          <w:sz w:val="26"/>
+          <w:szCs w:val="26"/>
+          <w:lang w:val="vi-VN"/>
+        </w:rPr>
+      </w:pPr>
+      <w:r>
+        <w:rPr>
+          <w:rFonts w:ascii="Times New Roman" w:hAnsi="Times New Roman" w:cs="Times New Roman"/>
+          <w:sz w:val="26"/>
+          <w:szCs w:val="26"/>
+          <w:lang w:val="vi-VN"/>
+        </w:rPr>
+        <w:t>Test api  với username: admin , password: 123456</w:t>
+      </w:r>
+    </w:p>
+    <w:p>
+      <w:pPr>
+        <w:rPr>
+          <w:rFonts w:ascii="Times New Roman" w:hAnsi="Times New Roman" w:cs="Times New Roman"/>
+          <w:sz w:val="26"/>
+          <w:szCs w:val="26"/>
+          <w:lang w:val="vi-VN"/>
+        </w:rPr>
+      </w:pPr>
+      <w:r>
+        <w:rPr>
+          <w:rFonts w:ascii="Times New Roman" w:hAnsi="Times New Roman" w:cs="Times New Roman"/>
+          <w:sz w:val="26"/>
+          <w:szCs w:val="26"/>
+          <w:lang w:val="vi-VN"/>
+        </w:rPr>
+        <w:lastRenderedPageBreak/>
+        <w:drawing>
+          <wp:inline distT="0" distB="0" distL="0" distR="0" wp14:anchorId="2256995B" wp14:editId="78E248E3">
+            <wp:extent cx="5943600" cy="3366770"/>
+            <wp:effectExtent l="0" t="0" r="0" b="5080"/>
+            <wp:docPr id="7" name="Picture 7"/>
+            <wp:cNvGraphicFramePr>
+              <a:graphicFrameLocks xmlns:a="http://schemas.openxmlformats.org/drawingml/2006/main" noChangeAspect="1"/>
+            </wp:cNvGraphicFramePr>
+            <a:graphic xmlns:a="http://schemas.openxmlformats.org/drawingml/2006/main">
+              <a:graphicData uri="http://schemas.openxmlformats.org/drawingml/2006/picture">
+                <pic:pic xmlns:pic="http://schemas.openxmlformats.org/drawingml/2006/picture">
+                  <pic:nvPicPr>
+                    <pic:cNvPr id="1" name=""/>
+                    <pic:cNvPicPr/>
+                  </pic:nvPicPr>
+                  <pic:blipFill>
+                    <a:blip r:embed="rId12"/>
+                    <a:stretch>
+                      <a:fillRect/>
+                    </a:stretch>
+                  </pic:blipFill>
+                  <pic:spPr>
+                    <a:xfrm>
+                      <a:off x="0" y="0"/>
+                      <a:ext cx="5943600" cy="3366770"/>
+                    </a:xfrm>
+                    <a:prstGeom prst="rect">
+                      <a:avLst/>
+                    </a:prstGeom>
+                  </pic:spPr>
+                </pic:pic>
+              </a:graphicData>
+            </a:graphic>
+          </wp:inline>
+        </w:drawing>
+      </w:r>
+    </w:p>
+    <w:p>
+      <w:pPr>
+        <w:rPr>
+          <w:rFonts w:ascii="Times New Roman" w:hAnsi="Times New Roman" w:cs="Times New Roman"/>
+          <w:sz w:val="26"/>
+          <w:szCs w:val="26"/>
+          <w:lang w:val="vi-VN"/>
+        </w:rPr>
+      </w:pPr>
+      <w:r>
+        <w:rPr>
+          <w:rFonts w:ascii="Times New Roman" w:hAnsi="Times New Roman" w:cs="Times New Roman"/>
+          <w:sz w:val="26"/>
+          <w:szCs w:val="26"/>
+          <w:lang w:val="vi-VN"/>
+        </w:rPr>
+        <w:t>Sau khi test sẽ nhận được token</w:t>
+      </w:r>
+    </w:p>
+    <w:p>
+      <w:pPr>
+        <w:rPr>
+          <w:rFonts w:ascii="Times New Roman" w:hAnsi="Times New Roman" w:cs="Times New Roman"/>
+          <w:sz w:val="26"/>
+          <w:szCs w:val="26"/>
+          <w:lang w:val="vi-VN"/>
+        </w:rPr>
+      </w:pPr>
+      <w:r>
+        <w:rPr>
+          <w:rFonts w:ascii="Times New Roman" w:hAnsi="Times New Roman" w:cs="Times New Roman"/>
+          <w:sz w:val="26"/>
+          <w:szCs w:val="26"/>
+          <w:lang w:val="vi-VN"/>
+        </w:rPr>
+        <w:drawing>
+          <wp:inline distT="0" distB="0" distL="0" distR="0" wp14:anchorId="2EA1112E" wp14:editId="3940717C">
+            <wp:extent cx="5943600" cy="793115"/>
+            <wp:effectExtent l="0" t="0" r="0" b="6985"/>
+            <wp:docPr id="9" name="Picture 9"/>
+            <wp:cNvGraphicFramePr>
+              <a:graphicFrameLocks xmlns:a="http://schemas.openxmlformats.org/drawingml/2006/main" noChangeAspect="1"/>
+            </wp:cNvGraphicFramePr>
+            <a:graphic xmlns:a="http://schemas.openxmlformats.org/drawingml/2006/main">
+              <a:graphicData uri="http://schemas.openxmlformats.org/drawingml/2006/picture">
+                <pic:pic xmlns:pic="http://schemas.openxmlformats.org/drawingml/2006/picture">
+                  <pic:nvPicPr>
+                    <pic:cNvPr id="1" name=""/>
+                    <pic:cNvPicPr/>
+                  </pic:nvPicPr>
+                  <pic:blipFill>
+                    <a:blip r:embed="rId13"/>
+                    <a:stretch>
+                      <a:fillRect/>
+                    </a:stretch>
+                  </pic:blipFill>
+                  <pic:spPr>
+                    <a:xfrm>
+                      <a:off x="0" y="0"/>
+                      <a:ext cx="5943600" cy="793115"/>
+                    </a:xfrm>
+                    <a:prstGeom prst="rect">
+                      <a:avLst/>
+                    </a:prstGeom>
+                  </pic:spPr>
+                </pic:pic>
+              </a:graphicData>
+            </a:graphic>
+          </wp:inline>
+        </w:drawing>
+      </w:r>
+    </w:p>
+    <w:p>
+      <w:pPr>
+        <w:rPr>
+          <w:rFonts w:ascii="Times New Roman" w:hAnsi="Times New Roman" w:cs="Times New Roman"/>
+          <w:b/>
+          <w:bCs/>
+          <w:sz w:val="26"/>
+          <w:szCs w:val="26"/>
+          <w:lang w:val="vi-VN"/>
+        </w:rPr>
+      </w:pPr>
+    </w:p>
+    <w:p>
+      <w:pPr>
+        <w:rPr>
+          <w:rFonts w:ascii="Times New Roman" w:hAnsi="Times New Roman" w:cs="Times New Roman"/>
+          <w:b/>
+          <w:bCs/>
+          <w:sz w:val="26"/>
+          <w:szCs w:val="26"/>
+          <w:lang w:val="vi-VN"/>
+        </w:rPr>
+      </w:pPr>
     </w:p>
     <w:sectPr>
       <w:pgSz w:w="12240" w:h="15840"/>
@@ -17,23 +1037,25 @@
 </file>
 
 <file path=word/styles.xml><?xml version="1.0" encoding="utf-8"?>
-<w:styles xmlns:mc="http://schemas.openxmlformats.org/markup-compatibility/2006" xmlns:r="http://schemas.openxmlformats.org/officeDocument/2006/relationships" xmlns:w="http://schemas.openxmlformats.org/wordprocessingml/2006/main" xmlns:w14="http://schemas.microsoft.com/office/word/2010/wordml" xmlns:w15="http://schemas.microsoft.com/office/word/2012/wordml" mc:Ignorable="w14 w15">
+<w:styles xmlns:mc="http://schemas.openxmlformats.org/markup-compatibility/2006" xmlns:r="http://schemas.openxmlformats.org/officeDocument/2006/relationships" xmlns:w="http://schemas.openxmlformats.org/wordprocessingml/2006/main" xmlns:w14="http://schemas.microsoft.com/office/word/2010/wordml" xmlns:w15="http://schemas.microsoft.com/office/word/2012/wordml" xmlns:w16cex="http://schemas.microsoft.com/office/word/2018/wordml/cex" xmlns:w16cid="http://schemas.microsoft.com/office/word/2016/wordml/cid" xmlns:w16="http://schemas.microsoft.com/office/word/2018/wordml" xmlns:w16sdtdh="http://schemas.microsoft.com/office/word/2020/wordml/sdtdatahash" xmlns:w16se="http://schemas.microsoft.com/office/word/2015/wordml/symex" mc:Ignorable="w14 w15 w16se w16cid w16 w16cex w16sdtdh">
   <w:docDefaults>
     <w:rPrDefault>
       <w:rPr>
         <w:rFonts w:asciiTheme="minorHAnsi" w:eastAsiaTheme="minorHAnsi" w:hAnsiTheme="minorHAnsi" w:cstheme="minorBidi"/>
+        <w:kern w:val="2"/>
         <w:sz w:val="22"/>
         <w:szCs w:val="22"/>
         <w:lang w:val="en-US" w:eastAsia="en-US" w:bidi="ar-SA"/>
+        <w14:ligatures w14:val="standardContextual"/>
       </w:rPr>
     </w:rPrDefault>
     <w:pPrDefault>
       <w:pPr>
-        <w:spacing w:after="160" w:line="259" w:lineRule="auto"/>
+        <w:spacing w:after="200" w:line="276" w:lineRule="auto"/>
       </w:pPr>
     </w:pPrDefault>
   </w:docDefaults>
-  <w:latentStyles w:defLockedState="0" w:defUIPriority="99" w:defSemiHidden="0" w:defUnhideWhenUsed="0" w:defQFormat="0" w:count="371">
+  <w:latentStyles w:defLockedState="0" w:defUIPriority="99" w:defSemiHidden="0" w:defUnhideWhenUsed="0" w:defQFormat="0" w:count="376">
     <w:lsdException w:name="Normal" w:uiPriority="0" w:qFormat="1"/>
     <w:lsdException w:name="heading 1" w:uiPriority="9" w:qFormat="1"/>
     <w:lsdException w:name="heading 2" w:semiHidden="1" w:uiPriority="9" w:unhideWhenUsed="1" w:qFormat="1"/>
@@ -188,7 +1210,7 @@
     <w:lsdException w:name="Table Web 2" w:semiHidden="1" w:unhideWhenUsed="1"/>
     <w:lsdException w:name="Table Web 3" w:semiHidden="1" w:unhideWhenUsed="1"/>
     <w:lsdException w:name="Balloon Text" w:semiHidden="1" w:unhideWhenUsed="1"/>
-    <w:lsdException w:name="Table Grid" w:uiPriority="39"/>
+    <w:lsdException w:name="Table Grid" w:uiPriority="59"/>
     <w:lsdException w:name="Table Theme" w:semiHidden="1" w:unhideWhenUsed="1"/>
     <w:lsdException w:name="Placeholder Text" w:semiHidden="1"/>
     <w:lsdException w:name="No Spacing" w:uiPriority="1" w:qFormat="1"/>
@@ -405,10 +1427,215 @@
     <w:lsdException w:name="List Table 5 Dark Accent 6" w:uiPriority="50"/>
     <w:lsdException w:name="List Table 6 Colorful Accent 6" w:uiPriority="51"/>
     <w:lsdException w:name="List Table 7 Colorful Accent 6" w:uiPriority="52"/>
+    <w:lsdException w:name="Mention" w:semiHidden="1" w:unhideWhenUsed="1"/>
+    <w:lsdException w:name="Smart Hyperlink" w:semiHidden="1" w:unhideWhenUsed="1"/>
+    <w:lsdException w:name="Hashtag" w:semiHidden="1" w:unhideWhenUsed="1"/>
+    <w:lsdException w:name="Unresolved Mention" w:semiHidden="1" w:unhideWhenUsed="1"/>
+    <w:lsdException w:name="Smart Link" w:semiHidden="1" w:unhideWhenUsed="1"/>
   </w:latentStyles>
   <w:style w:type="paragraph" w:default="1" w:styleId="Normal">
     <w:name w:val="Normal"/>
     <w:qFormat/>
+    <w:rsid w:val="005E1E5F"/>
+  </w:style>
+  <w:style w:type="paragraph" w:styleId="Heading1">
+    <w:name w:val="heading 1"/>
+    <w:basedOn w:val="Normal"/>
+    <w:next w:val="Normal"/>
+    <w:link w:val="Heading1Char"/>
+    <w:uiPriority w:val="9"/>
+    <w:qFormat/>
+    <w:rsid w:val="005E1E5F"/>
+    <w:pPr>
+      <w:keepNext/>
+      <w:keepLines/>
+      <w:spacing w:before="360" w:after="80"/>
+      <w:outlineLvl w:val="0"/>
+    </w:pPr>
+    <w:rPr>
+      <w:rFonts w:asciiTheme="majorHAnsi" w:eastAsiaTheme="majorEastAsia" w:hAnsiTheme="majorHAnsi" w:cstheme="majorBidi"/>
+      <w:color w:val="365F91" w:themeColor="accent1" w:themeShade="BF"/>
+      <w:sz w:val="40"/>
+      <w:szCs w:val="40"/>
+    </w:rPr>
+  </w:style>
+  <w:style w:type="paragraph" w:styleId="Heading2">
+    <w:name w:val="heading 2"/>
+    <w:basedOn w:val="Normal"/>
+    <w:next w:val="Normal"/>
+    <w:link w:val="Heading2Char"/>
+    <w:uiPriority w:val="9"/>
+    <w:semiHidden/>
+    <w:unhideWhenUsed/>
+    <w:qFormat/>
+    <w:rsid w:val="005E1E5F"/>
+    <w:pPr>
+      <w:keepNext/>
+      <w:keepLines/>
+      <w:spacing w:before="160" w:after="80"/>
+      <w:outlineLvl w:val="1"/>
+    </w:pPr>
+    <w:rPr>
+      <w:rFonts w:asciiTheme="majorHAnsi" w:eastAsiaTheme="majorEastAsia" w:hAnsiTheme="majorHAnsi" w:cstheme="majorBidi"/>
+      <w:color w:val="365F91" w:themeColor="accent1" w:themeShade="BF"/>
+      <w:sz w:val="32"/>
+      <w:szCs w:val="32"/>
+    </w:rPr>
+  </w:style>
+  <w:style w:type="paragraph" w:styleId="Heading3">
+    <w:name w:val="heading 3"/>
+    <w:basedOn w:val="Normal"/>
+    <w:next w:val="Normal"/>
+    <w:link w:val="Heading3Char"/>
+    <w:uiPriority w:val="9"/>
+    <w:semiHidden/>
+    <w:unhideWhenUsed/>
+    <w:qFormat/>
+    <w:rsid w:val="005E1E5F"/>
+    <w:pPr>
+      <w:keepNext/>
+      <w:keepLines/>
+      <w:spacing w:before="160" w:after="80"/>
+      <w:outlineLvl w:val="2"/>
+    </w:pPr>
+    <w:rPr>
+      <w:rFonts w:eastAsiaTheme="majorEastAsia" w:cstheme="majorBidi"/>
+      <w:color w:val="365F91" w:themeColor="accent1" w:themeShade="BF"/>
+      <w:sz w:val="28"/>
+      <w:szCs w:val="28"/>
+    </w:rPr>
+  </w:style>
+  <w:style w:type="paragraph" w:styleId="Heading4">
+    <w:name w:val="heading 4"/>
+    <w:basedOn w:val="Normal"/>
+    <w:next w:val="Normal"/>
+    <w:link w:val="Heading4Char"/>
+    <w:uiPriority w:val="9"/>
+    <w:semiHidden/>
+    <w:unhideWhenUsed/>
+    <w:qFormat/>
+    <w:rsid w:val="005E1E5F"/>
+    <w:pPr>
+      <w:keepNext/>
+      <w:keepLines/>
+      <w:spacing w:before="80" w:after="40"/>
+      <w:outlineLvl w:val="3"/>
+    </w:pPr>
+    <w:rPr>
+      <w:rFonts w:eastAsiaTheme="majorEastAsia" w:cstheme="majorBidi"/>
+      <w:i/>
+      <w:iCs/>
+      <w:color w:val="365F91" w:themeColor="accent1" w:themeShade="BF"/>
+    </w:rPr>
+  </w:style>
+  <w:style w:type="paragraph" w:styleId="Heading5">
+    <w:name w:val="heading 5"/>
+    <w:basedOn w:val="Normal"/>
+    <w:next w:val="Normal"/>
+    <w:link w:val="Heading5Char"/>
+    <w:uiPriority w:val="9"/>
+    <w:semiHidden/>
+    <w:unhideWhenUsed/>
+    <w:qFormat/>
+    <w:rsid w:val="005E1E5F"/>
+    <w:pPr>
+      <w:keepNext/>
+      <w:keepLines/>
+      <w:spacing w:before="80" w:after="40"/>
+      <w:outlineLvl w:val="4"/>
+    </w:pPr>
+    <w:rPr>
+      <w:rFonts w:eastAsiaTheme="majorEastAsia" w:cstheme="majorBidi"/>
+      <w:color w:val="365F91" w:themeColor="accent1" w:themeShade="BF"/>
+    </w:rPr>
+  </w:style>
+  <w:style w:type="paragraph" w:styleId="Heading6">
+    <w:name w:val="heading 6"/>
+    <w:basedOn w:val="Normal"/>
+    <w:next w:val="Normal"/>
+    <w:link w:val="Heading6Char"/>
+    <w:uiPriority w:val="9"/>
+    <w:semiHidden/>
+    <w:unhideWhenUsed/>
+    <w:qFormat/>
+    <w:rsid w:val="005E1E5F"/>
+    <w:pPr>
+      <w:keepNext/>
+      <w:keepLines/>
+      <w:spacing w:before="40" w:after="0"/>
+      <w:outlineLvl w:val="5"/>
+    </w:pPr>
+    <w:rPr>
+      <w:rFonts w:eastAsiaTheme="majorEastAsia" w:cstheme="majorBidi"/>
+      <w:i/>
+      <w:iCs/>
+      <w:color w:val="595959" w:themeColor="text1" w:themeTint="A6"/>
+    </w:rPr>
+  </w:style>
+  <w:style w:type="paragraph" w:styleId="Heading7">
+    <w:name w:val="heading 7"/>
+    <w:basedOn w:val="Normal"/>
+    <w:next w:val="Normal"/>
+    <w:link w:val="Heading7Char"/>
+    <w:uiPriority w:val="9"/>
+    <w:semiHidden/>
+    <w:unhideWhenUsed/>
+    <w:qFormat/>
+    <w:rsid w:val="005E1E5F"/>
+    <w:pPr>
+      <w:keepNext/>
+      <w:keepLines/>
+      <w:spacing w:before="40" w:after="0"/>
+      <w:outlineLvl w:val="6"/>
+    </w:pPr>
+    <w:rPr>
+      <w:rFonts w:eastAsiaTheme="majorEastAsia" w:cstheme="majorBidi"/>
+      <w:color w:val="595959" w:themeColor="text1" w:themeTint="A6"/>
+    </w:rPr>
+  </w:style>
+  <w:style w:type="paragraph" w:styleId="Heading8">
+    <w:name w:val="heading 8"/>
+    <w:basedOn w:val="Normal"/>
+    <w:next w:val="Normal"/>
+    <w:link w:val="Heading8Char"/>
+    <w:uiPriority w:val="9"/>
+    <w:semiHidden/>
+    <w:unhideWhenUsed/>
+    <w:qFormat/>
+    <w:rsid w:val="005E1E5F"/>
+    <w:pPr>
+      <w:keepNext/>
+      <w:keepLines/>
+      <w:spacing w:after="0"/>
+      <w:outlineLvl w:val="7"/>
+    </w:pPr>
+    <w:rPr>
+      <w:rFonts w:eastAsiaTheme="majorEastAsia" w:cstheme="majorBidi"/>
+      <w:i/>
+      <w:iCs/>
+      <w:color w:val="272727" w:themeColor="text1" w:themeTint="D8"/>
+    </w:rPr>
+  </w:style>
+  <w:style w:type="paragraph" w:styleId="Heading9">
+    <w:name w:val="heading 9"/>
+    <w:basedOn w:val="Normal"/>
+    <w:next w:val="Normal"/>
+    <w:link w:val="Heading9Char"/>
+    <w:uiPriority w:val="9"/>
+    <w:semiHidden/>
+    <w:unhideWhenUsed/>
+    <w:qFormat/>
+    <w:rsid w:val="005E1E5F"/>
+    <w:pPr>
+      <w:keepNext/>
+      <w:keepLines/>
+      <w:spacing w:after="0"/>
+      <w:outlineLvl w:val="8"/>
+    </w:pPr>
+    <w:rPr>
+      <w:rFonts w:eastAsiaTheme="majorEastAsia" w:cstheme="majorBidi"/>
+      <w:color w:val="272727" w:themeColor="text1" w:themeTint="D8"/>
+    </w:rPr>
   </w:style>
   <w:style w:type="character" w:default="1" w:styleId="DefaultParagraphFont">
     <w:name w:val="Default Paragraph Font"/>
@@ -437,6 +1664,297 @@
     <w:semiHidden/>
     <w:unhideWhenUsed/>
   </w:style>
+  <w:style w:type="character" w:customStyle="1" w:styleId="Heading1Char">
+    <w:name w:val="Heading 1 Char"/>
+    <w:basedOn w:val="DefaultParagraphFont"/>
+    <w:link w:val="Heading1"/>
+    <w:uiPriority w:val="9"/>
+    <w:rsid w:val="005E1E5F"/>
+    <w:rPr>
+      <w:rFonts w:asciiTheme="majorHAnsi" w:eastAsiaTheme="majorEastAsia" w:hAnsiTheme="majorHAnsi" w:cstheme="majorBidi"/>
+      <w:color w:val="365F91" w:themeColor="accent1" w:themeShade="BF"/>
+      <w:sz w:val="40"/>
+      <w:szCs w:val="40"/>
+    </w:rPr>
+  </w:style>
+  <w:style w:type="character" w:customStyle="1" w:styleId="Heading2Char">
+    <w:name w:val="Heading 2 Char"/>
+    <w:basedOn w:val="DefaultParagraphFont"/>
+    <w:link w:val="Heading2"/>
+    <w:uiPriority w:val="9"/>
+    <w:semiHidden/>
+    <w:rsid w:val="005E1E5F"/>
+    <w:rPr>
+      <w:rFonts w:asciiTheme="majorHAnsi" w:eastAsiaTheme="majorEastAsia" w:hAnsiTheme="majorHAnsi" w:cstheme="majorBidi"/>
+      <w:color w:val="365F91" w:themeColor="accent1" w:themeShade="BF"/>
+      <w:sz w:val="32"/>
+      <w:szCs w:val="32"/>
+    </w:rPr>
+  </w:style>
+  <w:style w:type="character" w:customStyle="1" w:styleId="Heading3Char">
+    <w:name w:val="Heading 3 Char"/>
+    <w:basedOn w:val="DefaultParagraphFont"/>
+    <w:link w:val="Heading3"/>
+    <w:uiPriority w:val="9"/>
+    <w:semiHidden/>
+    <w:rsid w:val="005E1E5F"/>
+    <w:rPr>
+      <w:rFonts w:eastAsiaTheme="majorEastAsia" w:cstheme="majorBidi"/>
+      <w:color w:val="365F91" w:themeColor="accent1" w:themeShade="BF"/>
+      <w:sz w:val="28"/>
+      <w:szCs w:val="28"/>
+    </w:rPr>
+  </w:style>
+  <w:style w:type="character" w:customStyle="1" w:styleId="Heading4Char">
+    <w:name w:val="Heading 4 Char"/>
+    <w:basedOn w:val="DefaultParagraphFont"/>
+    <w:link w:val="Heading4"/>
+    <w:uiPriority w:val="9"/>
+    <w:semiHidden/>
+    <w:rsid w:val="005E1E5F"/>
+    <w:rPr>
+      <w:rFonts w:eastAsiaTheme="majorEastAsia" w:cstheme="majorBidi"/>
+      <w:i/>
+      <w:iCs/>
+      <w:color w:val="365F91" w:themeColor="accent1" w:themeShade="BF"/>
+    </w:rPr>
+  </w:style>
+  <w:style w:type="character" w:customStyle="1" w:styleId="Heading5Char">
+    <w:name w:val="Heading 5 Char"/>
+    <w:basedOn w:val="DefaultParagraphFont"/>
+    <w:link w:val="Heading5"/>
+    <w:uiPriority w:val="9"/>
+    <w:semiHidden/>
+    <w:rsid w:val="005E1E5F"/>
+    <w:rPr>
+      <w:rFonts w:eastAsiaTheme="majorEastAsia" w:cstheme="majorBidi"/>
+      <w:color w:val="365F91" w:themeColor="accent1" w:themeShade="BF"/>
+    </w:rPr>
+  </w:style>
+  <w:style w:type="character" w:customStyle="1" w:styleId="Heading6Char">
+    <w:name w:val="Heading 6 Char"/>
+    <w:basedOn w:val="DefaultParagraphFont"/>
+    <w:link w:val="Heading6"/>
+    <w:uiPriority w:val="9"/>
+    <w:semiHidden/>
+    <w:rsid w:val="005E1E5F"/>
+    <w:rPr>
+      <w:rFonts w:eastAsiaTheme="majorEastAsia" w:cstheme="majorBidi"/>
+      <w:i/>
+      <w:iCs/>
+      <w:color w:val="595959" w:themeColor="text1" w:themeTint="A6"/>
+    </w:rPr>
+  </w:style>
+  <w:style w:type="character" w:customStyle="1" w:styleId="Heading7Char">
+    <w:name w:val="Heading 7 Char"/>
+    <w:basedOn w:val="DefaultParagraphFont"/>
+    <w:link w:val="Heading7"/>
+    <w:uiPriority w:val="9"/>
+    <w:semiHidden/>
+    <w:rsid w:val="005E1E5F"/>
+    <w:rPr>
+      <w:rFonts w:eastAsiaTheme="majorEastAsia" w:cstheme="majorBidi"/>
+      <w:color w:val="595959" w:themeColor="text1" w:themeTint="A6"/>
+    </w:rPr>
+  </w:style>
+  <w:style w:type="character" w:customStyle="1" w:styleId="Heading8Char">
+    <w:name w:val="Heading 8 Char"/>
+    <w:basedOn w:val="DefaultParagraphFont"/>
+    <w:link w:val="Heading8"/>
+    <w:uiPriority w:val="9"/>
+    <w:semiHidden/>
+    <w:rsid w:val="005E1E5F"/>
+    <w:rPr>
+      <w:rFonts w:eastAsiaTheme="majorEastAsia" w:cstheme="majorBidi"/>
+      <w:i/>
+      <w:iCs/>
+      <w:color w:val="272727" w:themeColor="text1" w:themeTint="D8"/>
+    </w:rPr>
+  </w:style>
+  <w:style w:type="character" w:customStyle="1" w:styleId="Heading9Char">
+    <w:name w:val="Heading 9 Char"/>
+    <w:basedOn w:val="DefaultParagraphFont"/>
+    <w:link w:val="Heading9"/>
+    <w:uiPriority w:val="9"/>
+    <w:semiHidden/>
+    <w:rsid w:val="005E1E5F"/>
+    <w:rPr>
+      <w:rFonts w:eastAsiaTheme="majorEastAsia" w:cstheme="majorBidi"/>
+      <w:color w:val="272727" w:themeColor="text1" w:themeTint="D8"/>
+    </w:rPr>
+  </w:style>
+  <w:style w:type="paragraph" w:styleId="Title">
+    <w:name w:val="Title"/>
+    <w:basedOn w:val="Normal"/>
+    <w:next w:val="Normal"/>
+    <w:link w:val="TitleChar"/>
+    <w:uiPriority w:val="10"/>
+    <w:qFormat/>
+    <w:rsid w:val="005E1E5F"/>
+    <w:pPr>
+      <w:spacing w:after="80" w:line="240" w:lineRule="auto"/>
+      <w:contextualSpacing/>
+    </w:pPr>
+    <w:rPr>
+      <w:rFonts w:asciiTheme="majorHAnsi" w:eastAsiaTheme="majorEastAsia" w:hAnsiTheme="majorHAnsi" w:cstheme="majorBidi"/>
+      <w:spacing w:val="-10"/>
+      <w:kern w:val="28"/>
+      <w:sz w:val="56"/>
+      <w:szCs w:val="56"/>
+    </w:rPr>
+  </w:style>
+  <w:style w:type="character" w:customStyle="1" w:styleId="TitleChar">
+    <w:name w:val="Title Char"/>
+    <w:basedOn w:val="DefaultParagraphFont"/>
+    <w:link w:val="Title"/>
+    <w:uiPriority w:val="10"/>
+    <w:rsid w:val="005E1E5F"/>
+    <w:rPr>
+      <w:rFonts w:asciiTheme="majorHAnsi" w:eastAsiaTheme="majorEastAsia" w:hAnsiTheme="majorHAnsi" w:cstheme="majorBidi"/>
+      <w:spacing w:val="-10"/>
+      <w:kern w:val="28"/>
+      <w:sz w:val="56"/>
+      <w:szCs w:val="56"/>
+    </w:rPr>
+  </w:style>
+  <w:style w:type="paragraph" w:styleId="Subtitle">
+    <w:name w:val="Subtitle"/>
+    <w:basedOn w:val="Normal"/>
+    <w:next w:val="Normal"/>
+    <w:link w:val="SubtitleChar"/>
+    <w:uiPriority w:val="11"/>
+    <w:qFormat/>
+    <w:rsid w:val="005E1E5F"/>
+    <w:pPr>
+      <w:numPr>
+        <w:ilvl w:val="1"/>
+      </w:numPr>
+      <w:spacing w:after="160"/>
+    </w:pPr>
+    <w:rPr>
+      <w:rFonts w:eastAsiaTheme="majorEastAsia" w:cstheme="majorBidi"/>
+      <w:color w:val="595959" w:themeColor="text1" w:themeTint="A6"/>
+      <w:spacing w:val="15"/>
+      <w:sz w:val="28"/>
+      <w:szCs w:val="28"/>
+    </w:rPr>
+  </w:style>
+  <w:style w:type="character" w:customStyle="1" w:styleId="SubtitleChar">
+    <w:name w:val="Subtitle Char"/>
+    <w:basedOn w:val="DefaultParagraphFont"/>
+    <w:link w:val="Subtitle"/>
+    <w:uiPriority w:val="11"/>
+    <w:rsid w:val="005E1E5F"/>
+    <w:rPr>
+      <w:rFonts w:eastAsiaTheme="majorEastAsia" w:cstheme="majorBidi"/>
+      <w:color w:val="595959" w:themeColor="text1" w:themeTint="A6"/>
+      <w:spacing w:val="15"/>
+      <w:sz w:val="28"/>
+      <w:szCs w:val="28"/>
+    </w:rPr>
+  </w:style>
+  <w:style w:type="paragraph" w:styleId="Quote">
+    <w:name w:val="Quote"/>
+    <w:basedOn w:val="Normal"/>
+    <w:next w:val="Normal"/>
+    <w:link w:val="QuoteChar"/>
+    <w:uiPriority w:val="29"/>
+    <w:qFormat/>
+    <w:rsid w:val="005E1E5F"/>
+    <w:pPr>
+      <w:spacing w:before="160" w:after="160"/>
+      <w:jc w:val="center"/>
+    </w:pPr>
+    <w:rPr>
+      <w:i/>
+      <w:iCs/>
+      <w:color w:val="404040" w:themeColor="text1" w:themeTint="BF"/>
+    </w:rPr>
+  </w:style>
+  <w:style w:type="character" w:customStyle="1" w:styleId="QuoteChar">
+    <w:name w:val="Quote Char"/>
+    <w:basedOn w:val="DefaultParagraphFont"/>
+    <w:link w:val="Quote"/>
+    <w:uiPriority w:val="29"/>
+    <w:rsid w:val="005E1E5F"/>
+    <w:rPr>
+      <w:i/>
+      <w:iCs/>
+      <w:color w:val="404040" w:themeColor="text1" w:themeTint="BF"/>
+    </w:rPr>
+  </w:style>
+  <w:style w:type="paragraph" w:styleId="ListParagraph">
+    <w:name w:val="List Paragraph"/>
+    <w:basedOn w:val="Normal"/>
+    <w:uiPriority w:val="34"/>
+    <w:qFormat/>
+    <w:rsid w:val="005E1E5F"/>
+    <w:pPr>
+      <w:ind w:left="720"/>
+      <w:contextualSpacing/>
+    </w:pPr>
+  </w:style>
+  <w:style w:type="character" w:styleId="IntenseEmphasis">
+    <w:name w:val="Intense Emphasis"/>
+    <w:basedOn w:val="DefaultParagraphFont"/>
+    <w:uiPriority w:val="21"/>
+    <w:qFormat/>
+    <w:rsid w:val="005E1E5F"/>
+    <w:rPr>
+      <w:i/>
+      <w:iCs/>
+      <w:color w:val="365F91" w:themeColor="accent1" w:themeShade="BF"/>
+    </w:rPr>
+  </w:style>
+  <w:style w:type="paragraph" w:styleId="IntenseQuote">
+    <w:name w:val="Intense Quote"/>
+    <w:basedOn w:val="Normal"/>
+    <w:next w:val="Normal"/>
+    <w:link w:val="IntenseQuoteChar"/>
+    <w:uiPriority w:val="30"/>
+    <w:qFormat/>
+    <w:rsid w:val="005E1E5F"/>
+    <w:pPr>
+      <w:pBdr>
+        <w:top w:val="single" w:sz="4" w:space="10" w:color="365F91" w:themeColor="accent1" w:themeShade="BF"/>
+        <w:bottom w:val="single" w:sz="4" w:space="10" w:color="365F91" w:themeColor="accent1" w:themeShade="BF"/>
+      </w:pBdr>
+      <w:spacing w:before="360" w:after="360"/>
+      <w:ind w:left="864" w:right="864"/>
+      <w:jc w:val="center"/>
+    </w:pPr>
+    <w:rPr>
+      <w:i/>
+      <w:iCs/>
+      <w:color w:val="365F91" w:themeColor="accent1" w:themeShade="BF"/>
+    </w:rPr>
+  </w:style>
+  <w:style w:type="character" w:customStyle="1" w:styleId="IntenseQuoteChar">
+    <w:name w:val="Intense Quote Char"/>
+    <w:basedOn w:val="DefaultParagraphFont"/>
+    <w:link w:val="IntenseQuote"/>
+    <w:uiPriority w:val="30"/>
+    <w:rsid w:val="005E1E5F"/>
+    <w:rPr>
+      <w:i/>
+      <w:iCs/>
+      <w:color w:val="365F91" w:themeColor="accent1" w:themeShade="BF"/>
+    </w:rPr>
+  </w:style>
+  <w:style w:type="character" w:styleId="IntenseReference">
+    <w:name w:val="Intense Reference"/>
+    <w:basedOn w:val="DefaultParagraphFont"/>
+    <w:uiPriority w:val="32"/>
+    <w:qFormat/>
+    <w:rsid w:val="005E1E5F"/>
+    <w:rPr>
+      <w:b/>
+      <w:bCs/>
+      <w:smallCaps/>
+      <w:color w:val="365F91" w:themeColor="accent1" w:themeShade="BF"/>
+      <w:spacing w:val="5"/>
+    </w:rPr>
+  </w:style>
 </w:styles>
 </file>
 
@@ -451,39 +1969,39 @@
         <a:sysClr val="window" lastClr="FFFFFF"/>
       </a:lt1>
       <a:dk2>
-        <a:srgbClr val="44546A"/>
+        <a:srgbClr val="1F497D"/>
       </a:dk2>
       <a:lt2>
-        <a:srgbClr val="E7E6E6"/>
+        <a:srgbClr val="EEECE1"/>
       </a:lt2>
       <a:accent1>
-        <a:srgbClr val="5B9BD5"/>
+        <a:srgbClr val="4F81BD"/>
       </a:accent1>
       <a:accent2>
-        <a:srgbClr val="ED7D31"/>
+        <a:srgbClr val="C0504D"/>
       </a:accent2>
       <a:accent3>
-        <a:srgbClr val="A5A5A5"/>
+        <a:srgbClr val="9BBB59"/>
       </a:accent3>
       <a:accent4>
-        <a:srgbClr val="FFC000"/>
+        <a:srgbClr val="8064A2"/>
       </a:accent4>
       <a:accent5>
-        <a:srgbClr val="4472C4"/>
+        <a:srgbClr val="4BACC6"/>
       </a:accent5>
       <a:accent6>
-        <a:srgbClr val="70AD47"/>
+        <a:srgbClr val="F79646"/>
       </a:accent6>
       <a:hlink>
-        <a:srgbClr val="0563C1"/>
+        <a:srgbClr val="0000FF"/>
       </a:hlink>
       <a:folHlink>
-        <a:srgbClr val="954F72"/>
+        <a:srgbClr val="800080"/>
       </a:folHlink>
     </a:clrScheme>
     <a:fontScheme name="Office">
       <a:majorFont>
-        <a:latin typeface="Calibri Light" panose="020F0302020204030204"/>
+        <a:latin typeface="Cambria"/>
         <a:ea typeface=""/>
         <a:cs typeface=""/>
         <a:font script="Jpan" typeface="ＭＳ ゴシック"/>
@@ -518,7 +2036,7 @@
         <a:font script="Geor" typeface="Sylfaen"/>
       </a:majorFont>
       <a:minorFont>
-        <a:latin typeface="Calibri" panose="020F0502020204030204"/>
+        <a:latin typeface="Calibri"/>
         <a:ea typeface=""/>
         <a:cs typeface=""/>
         <a:font script="Jpan" typeface="ＭＳ 明朝"/>
@@ -562,141 +2080,177 @@
           <a:gsLst>
             <a:gs pos="0">
               <a:schemeClr val="phClr">
-                <a:lumMod val="110000"/>
-                <a:satMod val="105000"/>
-                <a:tint val="67000"/>
+                <a:tint val="50000"/>
+                <a:satMod val="300000"/>
               </a:schemeClr>
             </a:gs>
-            <a:gs pos="50000">
+            <a:gs pos="35000">
               <a:schemeClr val="phClr">
-                <a:lumMod val="105000"/>
-                <a:satMod val="103000"/>
-                <a:tint val="73000"/>
+                <a:tint val="37000"/>
+                <a:satMod val="300000"/>
               </a:schemeClr>
             </a:gs>
             <a:gs pos="100000">
               <a:schemeClr val="phClr">
-                <a:lumMod val="105000"/>
-                <a:satMod val="109000"/>
-                <a:tint val="81000"/>
+                <a:tint val="15000"/>
+                <a:satMod val="350000"/>
               </a:schemeClr>
             </a:gs>
           </a:gsLst>
-          <a:lin ang="5400000" scaled="0"/>
+          <a:lin ang="16200000" scaled="1"/>
         </a:gradFill>
         <a:gradFill rotWithShape="1">
           <a:gsLst>
             <a:gs pos="0">
               <a:schemeClr val="phClr">
-                <a:satMod val="103000"/>
-                <a:lumMod val="102000"/>
-                <a:tint val="94000"/>
+                <a:shade val="51000"/>
+                <a:satMod val="130000"/>
               </a:schemeClr>
             </a:gs>
-            <a:gs pos="50000">
+            <a:gs pos="80000">
               <a:schemeClr val="phClr">
-                <a:satMod val="110000"/>
-                <a:lumMod val="100000"/>
-                <a:shade val="100000"/>
+                <a:shade val="93000"/>
+                <a:satMod val="130000"/>
               </a:schemeClr>
             </a:gs>
             <a:gs pos="100000">
               <a:schemeClr val="phClr">
-                <a:lumMod val="99000"/>
-                <a:satMod val="120000"/>
-                <a:shade val="78000"/>
+                <a:shade val="94000"/>
+                <a:satMod val="135000"/>
               </a:schemeClr>
             </a:gs>
           </a:gsLst>
-          <a:lin ang="5400000" scaled="0"/>
+          <a:lin ang="16200000" scaled="0"/>
         </a:gradFill>
       </a:fillStyleLst>
       <a:lnStyleLst>
-        <a:ln w="6350" cap="flat" cmpd="sng" algn="ctr">
+        <a:ln w="9525" cap="flat" cmpd="sng" algn="ctr">
+          <a:solidFill>
+            <a:schemeClr val="phClr">
+              <a:shade val="95000"/>
+              <a:satMod val="105000"/>
+            </a:schemeClr>
+          </a:solidFill>
+          <a:prstDash val="solid"/>
+        </a:ln>
+        <a:ln w="25400" cap="flat" cmpd="sng" algn="ctr">
           <a:solidFill>
             <a:schemeClr val="phClr"/>
           </a:solidFill>
           <a:prstDash val="solid"/>
-          <a:miter lim="800000"/>
         </a:ln>
-        <a:ln w="12700" cap="flat" cmpd="sng" algn="ctr">
+        <a:ln w="38100" cap="flat" cmpd="sng" algn="ctr">
           <a:solidFill>
             <a:schemeClr val="phClr"/>
           </a:solidFill>
           <a:prstDash val="solid"/>
-          <a:miter lim="800000"/>
-        </a:ln>
-        <a:ln w="19050" cap="flat" cmpd="sng" algn="ctr">
-          <a:solidFill>
-            <a:schemeClr val="phClr"/>
-          </a:solidFill>
-          <a:prstDash val="solid"/>
-          <a:miter lim="800000"/>
         </a:ln>
       </a:lnStyleLst>
       <a:effectStyleLst>
         <a:effectStyle>
-          <a:effectLst/>
-        </a:effectStyle>
-        <a:effectStyle>
-          <a:effectLst/>
+          <a:effectLst>
+            <a:outerShdw blurRad="40000" dist="20000" dir="5400000" rotWithShape="0">
+              <a:srgbClr val="000000">
+                <a:alpha val="38000"/>
+              </a:srgbClr>
+            </a:outerShdw>
+          </a:effectLst>
         </a:effectStyle>
         <a:effectStyle>
           <a:effectLst>
-            <a:outerShdw blurRad="57150" dist="19050" dir="5400000" algn="ctr" rotWithShape="0">
+            <a:outerShdw blurRad="40000" dist="23000" dir="5400000" rotWithShape="0">
               <a:srgbClr val="000000">
-                <a:alpha val="63000"/>
+                <a:alpha val="35000"/>
               </a:srgbClr>
             </a:outerShdw>
           </a:effectLst>
+        </a:effectStyle>
+        <a:effectStyle>
+          <a:effectLst>
+            <a:outerShdw blurRad="40000" dist="23000" dir="5400000" rotWithShape="0">
+              <a:srgbClr val="000000">
+                <a:alpha val="35000"/>
+              </a:srgbClr>
+            </a:outerShdw>
+          </a:effectLst>
+          <a:scene3d>
+            <a:camera prst="orthographicFront">
+              <a:rot lat="0" lon="0" rev="0"/>
+            </a:camera>
+            <a:lightRig rig="threePt" dir="t">
+              <a:rot lat="0" lon="0" rev="1200000"/>
+            </a:lightRig>
+          </a:scene3d>
+          <a:sp3d>
+            <a:bevelT w="63500" h="25400"/>
+          </a:sp3d>
         </a:effectStyle>
       </a:effectStyleLst>
       <a:bgFillStyleLst>
         <a:solidFill>
           <a:schemeClr val="phClr"/>
         </a:solidFill>
-        <a:solidFill>
-          <a:schemeClr val="phClr">
-            <a:tint val="95000"/>
-            <a:satMod val="170000"/>
-          </a:schemeClr>
-        </a:solidFill>
         <a:gradFill rotWithShape="1">
           <a:gsLst>
             <a:gs pos="0">
               <a:schemeClr val="phClr">
-                <a:tint val="93000"/>
-                <a:satMod val="150000"/>
-                <a:shade val="98000"/>
-                <a:lumMod val="102000"/>
+                <a:tint val="40000"/>
+                <a:satMod val="350000"/>
               </a:schemeClr>
             </a:gs>
-            <a:gs pos="50000">
+            <a:gs pos="40000">
               <a:schemeClr val="phClr">
-                <a:tint val="98000"/>
-                <a:satMod val="130000"/>
-                <a:shade val="90000"/>
-                <a:lumMod val="103000"/>
+                <a:tint val="45000"/>
+                <a:shade val="99000"/>
+                <a:satMod val="350000"/>
               </a:schemeClr>
             </a:gs>
             <a:gs pos="100000">
               <a:schemeClr val="phClr">
-                <a:shade val="63000"/>
-                <a:satMod val="120000"/>
+                <a:shade val="20000"/>
+                <a:satMod val="255000"/>
               </a:schemeClr>
             </a:gs>
           </a:gsLst>
-          <a:lin ang="5400000" scaled="0"/>
+          <a:path path="circle">
+            <a:fillToRect l="50000" t="-80000" r="50000" b="180000"/>
+          </a:path>
+        </a:gradFill>
+        <a:gradFill rotWithShape="1">
+          <a:gsLst>
+            <a:gs pos="0">
+              <a:schemeClr val="phClr">
+                <a:tint val="80000"/>
+                <a:satMod val="300000"/>
+              </a:schemeClr>
+            </a:gs>
+            <a:gs pos="100000">
+              <a:schemeClr val="phClr">
+                <a:shade val="30000"/>
+                <a:satMod val="200000"/>
+              </a:schemeClr>
+            </a:gs>
+          </a:gsLst>
+          <a:path path="circle">
+            <a:fillToRect l="50000" t="50000" r="50000" b="50000"/>
+          </a:path>
         </a:gradFill>
       </a:bgFillStyleLst>
     </a:fmtScheme>
   </a:themeElements>
   <a:objectDefaults/>
   <a:extraClrSchemeLst/>
-  <a:extLst>
-    <a:ext uri="{05A4C25C-085E-4340-85A3-A5531E510DB2}">
-      <thm15:themeFamily xmlns:thm15="http://schemas.microsoft.com/office/thememl/2012/main" name="Office Theme" id="{62F939B6-93AF-4DB8-9C6B-D6C7DFDC589F}" vid="{4A3C46E8-61CC-4603-A589-7422A47A8E4A}"/>
-    </a:ext>
-  </a:extLst>
 </a:theme>
+</file>
+
+<file path=customXml/item1.xml><?xml version="1.0" encoding="utf-8"?>
+<b:Sources xmlns:b="http://schemas.openxmlformats.org/officeDocument/2006/bibliography" xmlns="http://schemas.openxmlformats.org/officeDocument/2006/bibliography" SelectedStyle="\APASixthEditionOfficeOnline.xsl" StyleName="APA" Version="6"/>
+</file>
+
+<file path=customXml/itemProps1.xml><?xml version="1.0" encoding="utf-8"?>
+<ds:datastoreItem xmlns:ds="http://schemas.openxmlformats.org/officeDocument/2006/customXml" ds:itemID="{ED1DCFAE-93B9-4D5B-B9B2-07E21FDDFFFF}">
+  <ds:schemaRefs>
+    <ds:schemaRef ds:uri="http://schemas.openxmlformats.org/officeDocument/2006/bibliography"/>
+  </ds:schemaRefs>
+</ds:datastoreItem>
 </file>
</xml_diff>